<commit_message>
Added chapter titles to export for proofing
</commit_message>
<xml_diff>
--- a/test/data/proofed/yw7 Sample Project.docx
+++ b/test/data/proofed/yw7 Sample Project.docx
@@ -14,6 +14,16 @@
     </w:p>
     <w:p>
       <w:pPr>
+        <w:pStyle w:val="Berschrift2"/>
+        <w:rPr/>
+      </w:pPr>
+      <w:r>
+        <w:rPr/>
+        <w:t>Information</w:t>
+      </w:r>
+    </w:p>
+    <w:p>
+      <w:pPr>
         <w:pStyle w:val="Textkrper"/>
         <w:rPr/>
       </w:pPr>
@@ -29,15 +39,7 @@
       </w:pPr>
       <w:r>
         <w:rPr/>
-        <w:t xml:space="preserve">*** </w:t>
-      </w:r>
-      <w:r>
-        <w:rPr/>
-        <w:t xml:space="preserve">IMPORTANT </w:t>
-      </w:r>
-      <w:r>
-        <w:rPr/>
-        <w:t>***</w:t>
+        <w:t>*** IMPORTANT ***</w:t>
       </w:r>
     </w:p>
     <w:p>
@@ -102,6 +104,16 @@
     </w:p>
     <w:p>
       <w:pPr>
+        <w:pStyle w:val="Berschrift2"/>
+        <w:rPr/>
+      </w:pPr>
+      <w:r>
+        <w:rPr/>
+        <w:t>First Chapter</w:t>
+      </w:r>
+    </w:p>
+    <w:p>
+      <w:pPr>
         <w:pStyle w:val="Textkrper"/>
         <w:rPr/>
       </w:pPr>
@@ -365,6 +377,16 @@
       <w:r>
         <w:rPr/>
         <w:t>[ChID:2]</w:t>
+      </w:r>
+    </w:p>
+    <w:p>
+      <w:pPr>
+        <w:pStyle w:val="Berschrift2"/>
+        <w:rPr/>
+      </w:pPr>
+      <w:r>
+        <w:rPr/>
+        <w:t>Second Chapter</w:t>
       </w:r>
     </w:p>
     <w:p>
@@ -2910,7 +2932,7 @@
     <w:qFormat/>
     <w:pPr>
       <w:widowControl/>
-      <w:overflowPunct w:val="false"/>
+      <w:overflowPunct w:val="true"/>
       <w:bidi w:val="0"/>
       <w:jc w:val="left"/>
     </w:pPr>
@@ -3537,7 +3559,7 @@
       <w:keepNext w:val="true"/>
       <w:keepLines/>
       <w:widowControl/>
-      <w:overflowPunct w:val="false"/>
+      <w:overflowPunct w:val="true"/>
       <w:bidi w:val="0"/>
       <w:spacing w:before="0" w:after="200"/>
       <w:jc w:val="center"/>
@@ -3559,7 +3581,7 @@
       <w:keepNext w:val="true"/>
       <w:keepLines/>
       <w:widowControl/>
-      <w:overflowPunct w:val="false"/>
+      <w:overflowPunct w:val="true"/>
       <w:bidi w:val="0"/>
       <w:spacing w:before="0" w:after="200"/>
       <w:jc w:val="center"/>

</xml_diff>

<commit_message>
Chapters marked in yWriter as start of a section get a level 1 heading.
</commit_message>
<xml_diff>
--- a/test/data/proofed/yw7 Sample Project.docx
+++ b/test/data/proofed/yw7 Sample Project.docx
@@ -14,7 +14,7 @@
     </w:p>
     <w:p>
       <w:pPr>
-        <w:pStyle w:val="Berschrift2"/>
+        <w:pStyle w:val="Berschrift1"/>
         <w:rPr/>
       </w:pPr>
       <w:r>
@@ -105,6 +105,10 @@
     <w:p>
       <w:pPr>
         <w:pStyle w:val="Berschrift2"/>
+        <w:numPr>
+          <w:ilvl w:val="1"/>
+          <w:numId w:val="2"/>
+        </w:numPr>
         <w:rPr/>
       </w:pPr>
       <w:r>
@@ -382,6 +386,10 @@
     <w:p>
       <w:pPr>
         <w:pStyle w:val="Berschrift2"/>
+        <w:numPr>
+          <w:ilvl w:val="1"/>
+          <w:numId w:val="2"/>
+        </w:numPr>
         <w:rPr/>
       </w:pPr>
       <w:r>
@@ -2905,8 +2913,103 @@
       </w:pPr>
     </w:lvl>
   </w:abstractNum>
+  <w:abstractNum w:abstractNumId="2">
+    <w:lvl w:ilvl="0">
+      <w:start w:val="1"/>
+      <w:numFmt w:val="none"/>
+      <w:suff w:val="nothing"/>
+      <w:lvlText w:val=""/>
+      <w:lvlJc w:val="left"/>
+      <w:pPr>
+        <w:ind w:left="0" w:hanging="0"/>
+      </w:pPr>
+    </w:lvl>
+    <w:lvl w:ilvl="1">
+      <w:start w:val="1"/>
+      <w:numFmt w:val="none"/>
+      <w:suff w:val="nothing"/>
+      <w:lvlText w:val=""/>
+      <w:lvlJc w:val="left"/>
+      <w:pPr>
+        <w:ind w:left="0" w:hanging="0"/>
+      </w:pPr>
+    </w:lvl>
+    <w:lvl w:ilvl="2">
+      <w:start w:val="1"/>
+      <w:numFmt w:val="none"/>
+      <w:suff w:val="nothing"/>
+      <w:lvlText w:val=""/>
+      <w:lvlJc w:val="left"/>
+      <w:pPr>
+        <w:ind w:left="0" w:hanging="0"/>
+      </w:pPr>
+    </w:lvl>
+    <w:lvl w:ilvl="3">
+      <w:start w:val="1"/>
+      <w:numFmt w:val="none"/>
+      <w:suff w:val="nothing"/>
+      <w:lvlText w:val=""/>
+      <w:lvlJc w:val="left"/>
+      <w:pPr>
+        <w:ind w:left="0" w:hanging="0"/>
+      </w:pPr>
+    </w:lvl>
+    <w:lvl w:ilvl="4">
+      <w:start w:val="1"/>
+      <w:numFmt w:val="none"/>
+      <w:suff w:val="nothing"/>
+      <w:lvlText w:val=""/>
+      <w:lvlJc w:val="left"/>
+      <w:pPr>
+        <w:ind w:left="0" w:hanging="0"/>
+      </w:pPr>
+    </w:lvl>
+    <w:lvl w:ilvl="5">
+      <w:start w:val="1"/>
+      <w:numFmt w:val="none"/>
+      <w:suff w:val="nothing"/>
+      <w:lvlText w:val=""/>
+      <w:lvlJc w:val="left"/>
+      <w:pPr>
+        <w:ind w:left="0" w:hanging="0"/>
+      </w:pPr>
+    </w:lvl>
+    <w:lvl w:ilvl="6">
+      <w:start w:val="1"/>
+      <w:numFmt w:val="none"/>
+      <w:suff w:val="nothing"/>
+      <w:lvlText w:val=""/>
+      <w:lvlJc w:val="left"/>
+      <w:pPr>
+        <w:ind w:left="0" w:hanging="0"/>
+      </w:pPr>
+    </w:lvl>
+    <w:lvl w:ilvl="7">
+      <w:start w:val="1"/>
+      <w:numFmt w:val="none"/>
+      <w:suff w:val="nothing"/>
+      <w:lvlText w:val=""/>
+      <w:lvlJc w:val="left"/>
+      <w:pPr>
+        <w:ind w:left="0" w:hanging="0"/>
+      </w:pPr>
+    </w:lvl>
+    <w:lvl w:ilvl="8">
+      <w:start w:val="1"/>
+      <w:numFmt w:val="none"/>
+      <w:suff w:val="nothing"/>
+      <w:lvlText w:val=""/>
+      <w:lvlJc w:val="left"/>
+      <w:pPr>
+        <w:ind w:left="0" w:hanging="0"/>
+      </w:pPr>
+    </w:lvl>
+  </w:abstractNum>
   <w:num w:numId="1">
     <w:abstractNumId w:val="1"/>
+  </w:num>
+  <w:num w:numId="2">
+    <w:abstractNumId w:val="2"/>
   </w:num>
 </w:numbering>
 </file>
@@ -2932,7 +3035,7 @@
     <w:qFormat/>
     <w:pPr>
       <w:widowControl/>
-      <w:overflowPunct w:val="true"/>
+      <w:overflowPunct w:val="false"/>
       <w:bidi w:val="0"/>
       <w:jc w:val="left"/>
     </w:pPr>
@@ -3559,7 +3662,7 @@
       <w:keepNext w:val="true"/>
       <w:keepLines/>
       <w:widowControl/>
-      <w:overflowPunct w:val="true"/>
+      <w:overflowPunct w:val="false"/>
       <w:bidi w:val="0"/>
       <w:spacing w:before="0" w:after="200"/>
       <w:jc w:val="center"/>
@@ -3581,7 +3684,7 @@
       <w:keepNext w:val="true"/>
       <w:keepLines/>
       <w:widowControl/>
-      <w:overflowPunct w:val="true"/>
+      <w:overflowPunct w:val="false"/>
       <w:bidi w:val="0"/>
       <w:spacing w:before="0" w:after="200"/>
       <w:jc w:val="center"/>

</xml_diff>